<commit_message>
modifications and some new files
</commit_message>
<xml_diff>
--- a/pythons/ConceptsHierachy.docx
+++ b/pythons/ConceptsHierachy.docx
@@ -1556,6 +1556,7 @@
         </w:rPr>
         <w:tab/>
       </w:r>
+      <w:proofErr w:type="spellStart"/>
       <w:r>
         <w:rPr>
           <w:b/>
@@ -1565,6 +1566,7 @@
         </w:rPr>
         <w:t>Pylint</w:t>
       </w:r>
+      <w:proofErr w:type="spellEnd"/>
       <w:r>
         <w:rPr>
           <w:b/>
@@ -1651,8 +1653,17 @@
           <w:sz w:val="32"/>
           <w:szCs w:val="24"/>
         </w:rPr>
-        <w:t xml:space="preserve"> python3/Scripts&gt;pip install pylint</w:t>
-      </w:r>
+        <w:t xml:space="preserve"> python3/Scripts&gt;pip install </w:t>
+      </w:r>
+      <w:proofErr w:type="spellStart"/>
+      <w:r>
+        <w:rPr>
+          <w:sz w:val="32"/>
+          <w:szCs w:val="24"/>
+        </w:rPr>
+        <w:t>pylint</w:t>
+      </w:r>
+      <w:proofErr w:type="spellEnd"/>
       <w:r>
         <w:rPr>
           <w:sz w:val="32"/>
@@ -1702,7 +1713,23 @@
           <w:szCs w:val="24"/>
         </w:rPr>
         <w:tab/>
-        <w:t>F: python3/Scripts/pylint&gt;location python file</w:t>
+        <w:t>F: python3/Scripts/</w:t>
+      </w:r>
+      <w:proofErr w:type="spellStart"/>
+      <w:r>
+        <w:rPr>
+          <w:sz w:val="32"/>
+          <w:szCs w:val="24"/>
+        </w:rPr>
+        <w:t>pylint</w:t>
+      </w:r>
+      <w:proofErr w:type="spellEnd"/>
+      <w:r>
+        <w:rPr>
+          <w:sz w:val="32"/>
+          <w:szCs w:val="24"/>
+        </w:rPr>
+        <w:t>&gt;location python file</w:t>
       </w:r>
     </w:p>
     <w:p>
@@ -1818,8 +1845,17 @@
           <w:sz w:val="32"/>
           <w:szCs w:val="24"/>
         </w:rPr>
-        <w:t>- open pythonanywhere.con</w:t>
-      </w:r>
+        <w:t xml:space="preserve">- open </w:t>
+      </w:r>
+      <w:proofErr w:type="spellStart"/>
+      <w:r>
+        <w:rPr>
+          <w:sz w:val="32"/>
+          <w:szCs w:val="24"/>
+        </w:rPr>
+        <w:t>pythonanywhere.con</w:t>
+      </w:r>
+      <w:proofErr w:type="spellEnd"/>
       <w:r>
         <w:rPr>
           <w:sz w:val="32"/>
@@ -2494,6 +2530,7 @@
         <w:tab/>
         <w:t xml:space="preserve">12. </w:t>
       </w:r>
+      <w:proofErr w:type="spellStart"/>
       <w:r>
         <w:rPr>
           <w:sz w:val="32"/>
@@ -2508,6 +2545,7 @@
         </w:rPr>
         <w:t>ict</w:t>
       </w:r>
+      <w:proofErr w:type="spellEnd"/>
       <w:r>
         <w:rPr>
           <w:sz w:val="32"/>
@@ -3116,42 +3154,2265 @@
       </w:pPr>
       <w:r>
         <w:rPr>
-          <w:sz w:val="32"/>
-          <w:szCs w:val="24"/>
-        </w:rPr>
-        <w:t>Text type -&gt;str</w:t>
-      </w:r>
-      <w:r>
-        <w:rPr>
-          <w:sz w:val="32"/>
-          <w:szCs w:val="24"/>
-        </w:rPr>
-        <w:br/>
-      </w:r>
-      <w:r>
-        <w:rPr>
-          <w:b/>
-          <w:bCs/>
-          <w:sz w:val="32"/>
-          <w:szCs w:val="24"/>
-        </w:rPr>
-        <w:br/>
-      </w:r>
-      <w:r>
-        <w:rPr>
-          <w:sz w:val="32"/>
-          <w:szCs w:val="24"/>
-        </w:rPr>
-        <w:br/>
-      </w:r>
-      <w:r>
-        <w:rPr>
-          <w:b/>
-          <w:bCs/>
-          <w:sz w:val="32"/>
-          <w:szCs w:val="24"/>
-        </w:rPr>
-        <w:tab/>
+          <w:b/>
+          <w:bCs/>
+          <w:sz w:val="32"/>
+          <w:szCs w:val="24"/>
+        </w:rPr>
+        <w:t>Slice operators</w:t>
+      </w:r>
+      <w:r>
+        <w:rPr>
+          <w:b/>
+          <w:bCs/>
+          <w:sz w:val="32"/>
+          <w:szCs w:val="24"/>
+        </w:rPr>
+        <w:br/>
+        <w:t>1. inclusive</w:t>
+      </w:r>
+      <w:r>
+        <w:rPr>
+          <w:b/>
+          <w:bCs/>
+          <w:sz w:val="32"/>
+          <w:szCs w:val="24"/>
+        </w:rPr>
+        <w:br/>
+        <w:t>2. exclusive</w:t>
+      </w:r>
+    </w:p>
+    <w:p>
+      <w:pPr>
+        <w:pStyle w:val="ListParagraph"/>
+        <w:numPr>
+          <w:ilvl w:val="0"/>
+          <w:numId w:val="1"/>
+        </w:numPr>
+        <w:rPr>
+          <w:sz w:val="32"/>
+          <w:szCs w:val="24"/>
+        </w:rPr>
+      </w:pPr>
+      <w:r>
+        <w:rPr>
+          <w:b/>
+          <w:bCs/>
+          <w:sz w:val="32"/>
+          <w:szCs w:val="24"/>
+        </w:rPr>
+        <w:t>Types Of Objects</w:t>
+      </w:r>
+      <w:r>
+        <w:rPr>
+          <w:b/>
+          <w:bCs/>
+          <w:sz w:val="32"/>
+          <w:szCs w:val="24"/>
+        </w:rPr>
+        <w:br/>
+      </w:r>
+      <w:r>
+        <w:rPr>
+          <w:sz w:val="32"/>
+          <w:szCs w:val="24"/>
+        </w:rPr>
+        <w:t xml:space="preserve">            1.</w:t>
+      </w:r>
+      <w:r>
+        <w:rPr>
+          <w:b/>
+          <w:bCs/>
+          <w:sz w:val="32"/>
+          <w:szCs w:val="24"/>
+        </w:rPr>
+        <w:t xml:space="preserve"> </w:t>
+      </w:r>
+      <w:r>
+        <w:rPr>
+          <w:sz w:val="32"/>
+          <w:szCs w:val="24"/>
+        </w:rPr>
+        <w:t>Mutable Objects</w:t>
+      </w:r>
+      <w:r>
+        <w:rPr>
+          <w:sz w:val="32"/>
+          <w:szCs w:val="24"/>
+        </w:rPr>
+        <w:br/>
+      </w:r>
+      <w:r>
+        <w:rPr>
+          <w:sz w:val="32"/>
+          <w:szCs w:val="24"/>
+        </w:rPr>
+        <w:t xml:space="preserve">            2. Immutable Objects</w:t>
+      </w:r>
+    </w:p>
+    <w:p>
+      <w:pPr>
+        <w:pStyle w:val="ListParagraph"/>
+        <w:numPr>
+          <w:ilvl w:val="0"/>
+          <w:numId w:val="1"/>
+        </w:numPr>
+        <w:rPr>
+          <w:b/>
+          <w:bCs/>
+          <w:sz w:val="32"/>
+          <w:szCs w:val="24"/>
+        </w:rPr>
+      </w:pPr>
+      <w:r>
+        <w:rPr>
+          <w:b/>
+          <w:bCs/>
+          <w:sz w:val="32"/>
+          <w:szCs w:val="24"/>
+        </w:rPr>
+        <w:t>Operators</w:t>
+      </w:r>
+      <w:r>
+        <w:rPr>
+          <w:b/>
+          <w:bCs/>
+          <w:sz w:val="32"/>
+          <w:szCs w:val="24"/>
+        </w:rPr>
+        <w:br/>
+        <w:t>1. Magic Methods</w:t>
+      </w:r>
+      <w:r>
+        <w:rPr>
+          <w:b/>
+          <w:bCs/>
+          <w:sz w:val="32"/>
+          <w:szCs w:val="24"/>
+        </w:rPr>
+        <w:br/>
+        <w:t>2. Arithmetic Operators</w:t>
+      </w:r>
+      <w:r>
+        <w:rPr>
+          <w:b/>
+          <w:bCs/>
+          <w:sz w:val="32"/>
+          <w:szCs w:val="24"/>
+        </w:rPr>
+        <w:br/>
+        <w:t>3. Comparison Operators</w:t>
+      </w:r>
+      <w:r>
+        <w:rPr>
+          <w:b/>
+          <w:bCs/>
+          <w:sz w:val="32"/>
+          <w:szCs w:val="24"/>
+        </w:rPr>
+        <w:br/>
+        <w:t>4. Logical Operators</w:t>
+      </w:r>
+      <w:r>
+        <w:rPr>
+          <w:b/>
+          <w:bCs/>
+          <w:sz w:val="32"/>
+          <w:szCs w:val="24"/>
+        </w:rPr>
+        <w:br/>
+        <w:t>5. Identity Operators</w:t>
+      </w:r>
+      <w:r>
+        <w:rPr>
+          <w:b/>
+          <w:bCs/>
+          <w:sz w:val="32"/>
+          <w:szCs w:val="24"/>
+        </w:rPr>
+        <w:br/>
+        <w:t xml:space="preserve">6. Membership Operators </w:t>
+      </w:r>
+      <w:r>
+        <w:rPr>
+          <w:b/>
+          <w:bCs/>
+          <w:sz w:val="32"/>
+          <w:szCs w:val="24"/>
+        </w:rPr>
+        <w:br/>
+        <w:t>7. Bitwise Operators</w:t>
+      </w:r>
+      <w:r>
+        <w:rPr>
+          <w:b/>
+          <w:bCs/>
+          <w:sz w:val="32"/>
+          <w:szCs w:val="24"/>
+        </w:rPr>
+        <w:br/>
+        <w:t>8. Assignment Operators</w:t>
+      </w:r>
+      <w:r>
+        <w:rPr>
+          <w:b/>
+          <w:bCs/>
+          <w:sz w:val="32"/>
+          <w:szCs w:val="24"/>
+        </w:rPr>
+        <w:br/>
+        <w:t>9. Unary Operators</w:t>
+      </w:r>
+    </w:p>
+    <w:p>
+      <w:pPr>
+        <w:pStyle w:val="ListParagraph"/>
+        <w:numPr>
+          <w:ilvl w:val="0"/>
+          <w:numId w:val="1"/>
+        </w:numPr>
+        <w:rPr>
+          <w:b/>
+          <w:bCs/>
+          <w:sz w:val="32"/>
+          <w:szCs w:val="24"/>
+        </w:rPr>
+      </w:pPr>
+      <w:r>
+        <w:rPr>
+          <w:b/>
+          <w:bCs/>
+          <w:sz w:val="32"/>
+          <w:szCs w:val="24"/>
+        </w:rPr>
+        <w:t>Expressions Evaluations</w:t>
+      </w:r>
+    </w:p>
+    <w:p>
+      <w:pPr>
+        <w:pStyle w:val="ListParagraph"/>
+        <w:numPr>
+          <w:ilvl w:val="0"/>
+          <w:numId w:val="1"/>
+        </w:numPr>
+        <w:rPr>
+          <w:b/>
+          <w:bCs/>
+          <w:sz w:val="32"/>
+          <w:szCs w:val="24"/>
+        </w:rPr>
+      </w:pPr>
+      <w:r>
+        <w:rPr>
+          <w:b/>
+          <w:bCs/>
+          <w:sz w:val="32"/>
+          <w:szCs w:val="24"/>
+        </w:rPr>
+        <w:t>Blocks</w:t>
+      </w:r>
+      <w:r>
+        <w:rPr>
+          <w:b/>
+          <w:bCs/>
+          <w:sz w:val="32"/>
+          <w:szCs w:val="24"/>
+        </w:rPr>
+        <w:br/>
+        <w:t>1. Indentation</w:t>
+      </w:r>
+    </w:p>
+    <w:p>
+      <w:pPr>
+        <w:pStyle w:val="ListParagraph"/>
+        <w:numPr>
+          <w:ilvl w:val="0"/>
+          <w:numId w:val="1"/>
+        </w:numPr>
+        <w:rPr>
+          <w:b/>
+          <w:bCs/>
+          <w:sz w:val="32"/>
+          <w:szCs w:val="24"/>
+        </w:rPr>
+      </w:pPr>
+      <w:r>
+        <w:rPr>
+          <w:b/>
+          <w:bCs/>
+          <w:sz w:val="32"/>
+          <w:szCs w:val="24"/>
+        </w:rPr>
+        <w:t>Control Flow Statements</w:t>
+      </w:r>
+      <w:r>
+        <w:rPr>
+          <w:b/>
+          <w:bCs/>
+          <w:sz w:val="32"/>
+          <w:szCs w:val="24"/>
+        </w:rPr>
+        <w:br/>
+        <w:t>1. Conditional Statements</w:t>
+      </w:r>
+      <w:r>
+        <w:rPr>
+          <w:b/>
+          <w:bCs/>
+          <w:sz w:val="32"/>
+          <w:szCs w:val="24"/>
+        </w:rPr>
+        <w:br/>
+        <w:t>2. Loping Statements</w:t>
+      </w:r>
+      <w:r>
+        <w:rPr>
+          <w:b/>
+          <w:bCs/>
+          <w:sz w:val="32"/>
+          <w:szCs w:val="24"/>
+        </w:rPr>
+        <w:br/>
+        <w:t>3. Conditions</w:t>
+      </w:r>
+      <w:r>
+        <w:rPr>
+          <w:b/>
+          <w:bCs/>
+          <w:sz w:val="32"/>
+          <w:szCs w:val="24"/>
+        </w:rPr>
+        <w:br/>
+        <w:t>4. Boolean value</w:t>
+      </w:r>
+      <w:r>
+        <w:rPr>
+          <w:b/>
+          <w:bCs/>
+          <w:sz w:val="32"/>
+          <w:szCs w:val="24"/>
+        </w:rPr>
+        <w:br/>
+        <w:t>5. if</w:t>
+      </w:r>
+      <w:r>
+        <w:rPr>
+          <w:b/>
+          <w:bCs/>
+          <w:sz w:val="32"/>
+          <w:szCs w:val="24"/>
+        </w:rPr>
+        <w:br/>
+        <w:t>6. else</w:t>
+      </w:r>
+      <w:r>
+        <w:rPr>
+          <w:b/>
+          <w:bCs/>
+          <w:sz w:val="32"/>
+          <w:szCs w:val="24"/>
+        </w:rPr>
+        <w:br/>
+      </w:r>
+      <w:r>
+        <w:rPr>
+          <w:b/>
+          <w:bCs/>
+          <w:sz w:val="32"/>
+          <w:szCs w:val="24"/>
+        </w:rPr>
+        <w:lastRenderedPageBreak/>
+        <w:t xml:space="preserve">7. </w:t>
+      </w:r>
+      <w:proofErr w:type="spellStart"/>
+      <w:r>
+        <w:rPr>
+          <w:b/>
+          <w:bCs/>
+          <w:sz w:val="32"/>
+          <w:szCs w:val="24"/>
+        </w:rPr>
+        <w:t>elif</w:t>
+      </w:r>
+      <w:proofErr w:type="spellEnd"/>
+      <w:r>
+        <w:rPr>
+          <w:b/>
+          <w:bCs/>
+          <w:sz w:val="32"/>
+          <w:szCs w:val="24"/>
+        </w:rPr>
+        <w:br/>
+        <w:t>8. while</w:t>
+      </w:r>
+      <w:r>
+        <w:rPr>
+          <w:b/>
+          <w:bCs/>
+          <w:sz w:val="32"/>
+          <w:szCs w:val="24"/>
+        </w:rPr>
+        <w:br/>
+        <w:t>9. for</w:t>
+      </w:r>
+      <w:r>
+        <w:rPr>
+          <w:b/>
+          <w:bCs/>
+          <w:sz w:val="32"/>
+          <w:szCs w:val="24"/>
+        </w:rPr>
+        <w:br/>
+      </w:r>
+      <w:r>
+        <w:rPr>
+          <w:b/>
+          <w:bCs/>
+          <w:sz w:val="32"/>
+          <w:szCs w:val="24"/>
+        </w:rPr>
+        <w:t>10. break</w:t>
+      </w:r>
+      <w:r>
+        <w:rPr>
+          <w:b/>
+          <w:bCs/>
+          <w:sz w:val="32"/>
+          <w:szCs w:val="24"/>
+        </w:rPr>
+        <w:br/>
+        <w:t>11. continue</w:t>
+      </w:r>
+      <w:r>
+        <w:rPr>
+          <w:b/>
+          <w:bCs/>
+          <w:sz w:val="32"/>
+          <w:szCs w:val="24"/>
+        </w:rPr>
+        <w:br/>
+        <w:t>12. pass</w:t>
+      </w:r>
+      <w:r>
+        <w:rPr>
+          <w:b/>
+          <w:bCs/>
+          <w:sz w:val="32"/>
+          <w:szCs w:val="24"/>
+        </w:rPr>
+        <w:br/>
+        <w:t>13. range(start</w:t>
+      </w:r>
+      <w:r>
+        <w:rPr>
+          <w:sz w:val="32"/>
+          <w:szCs w:val="24"/>
+        </w:rPr>
+        <w:t>(inclusive)</w:t>
+      </w:r>
+      <w:r>
+        <w:rPr>
+          <w:b/>
+          <w:bCs/>
+          <w:sz w:val="32"/>
+          <w:szCs w:val="24"/>
+        </w:rPr>
+        <w:t>, stop</w:t>
+      </w:r>
+      <w:r>
+        <w:rPr>
+          <w:sz w:val="32"/>
+          <w:szCs w:val="24"/>
+        </w:rPr>
+        <w:t>(exclusive)</w:t>
+      </w:r>
+      <w:r>
+        <w:rPr>
+          <w:b/>
+          <w:bCs/>
+          <w:sz w:val="32"/>
+          <w:szCs w:val="24"/>
+        </w:rPr>
+        <w:t>, step)</w:t>
+      </w:r>
+    </w:p>
+    <w:p>
+      <w:pPr>
+        <w:pStyle w:val="ListParagraph"/>
+        <w:numPr>
+          <w:ilvl w:val="0"/>
+          <w:numId w:val="1"/>
+        </w:numPr>
+        <w:rPr>
+          <w:b/>
+          <w:bCs/>
+          <w:sz w:val="32"/>
+          <w:szCs w:val="24"/>
+        </w:rPr>
+      </w:pPr>
+      <w:r>
+        <w:rPr>
+          <w:b/>
+          <w:bCs/>
+          <w:sz w:val="32"/>
+          <w:szCs w:val="24"/>
+        </w:rPr>
+        <w:t>Methods</w:t>
+      </w:r>
+    </w:p>
+    <w:p>
+      <w:pPr>
+        <w:pStyle w:val="ListParagraph"/>
+        <w:numPr>
+          <w:ilvl w:val="0"/>
+          <w:numId w:val="1"/>
+        </w:numPr>
+        <w:rPr>
+          <w:b/>
+          <w:bCs/>
+          <w:sz w:val="32"/>
+          <w:szCs w:val="24"/>
+        </w:rPr>
+      </w:pPr>
+      <w:r>
+        <w:rPr>
+          <w:b/>
+          <w:bCs/>
+          <w:sz w:val="32"/>
+          <w:szCs w:val="24"/>
+        </w:rPr>
+        <w:t>str objects methods</w:t>
+      </w:r>
+      <w:r>
+        <w:rPr>
+          <w:b/>
+          <w:bCs/>
+          <w:sz w:val="32"/>
+          <w:szCs w:val="24"/>
+        </w:rPr>
+        <w:br/>
+        <w:t>1. capitalize()</w:t>
+      </w:r>
+      <w:r>
+        <w:rPr>
+          <w:b/>
+          <w:bCs/>
+          <w:sz w:val="32"/>
+          <w:szCs w:val="24"/>
+        </w:rPr>
+        <w:br/>
+        <w:t>2. title()</w:t>
+      </w:r>
+      <w:r>
+        <w:rPr>
+          <w:b/>
+          <w:bCs/>
+          <w:sz w:val="32"/>
+          <w:szCs w:val="24"/>
+        </w:rPr>
+        <w:br/>
+        <w:t>3. lower()</w:t>
+      </w:r>
+      <w:r>
+        <w:rPr>
+          <w:b/>
+          <w:bCs/>
+          <w:sz w:val="32"/>
+          <w:szCs w:val="24"/>
+        </w:rPr>
+        <w:br/>
+        <w:t>4. upper()</w:t>
+      </w:r>
+      <w:r>
+        <w:rPr>
+          <w:b/>
+          <w:bCs/>
+          <w:sz w:val="32"/>
+          <w:szCs w:val="24"/>
+        </w:rPr>
+        <w:br/>
+        <w:t xml:space="preserve">5. </w:t>
+      </w:r>
+      <w:proofErr w:type="spellStart"/>
+      <w:r>
+        <w:rPr>
+          <w:b/>
+          <w:bCs/>
+          <w:sz w:val="32"/>
+          <w:szCs w:val="24"/>
+        </w:rPr>
+        <w:t>isalpha</w:t>
+      </w:r>
+      <w:proofErr w:type="spellEnd"/>
+      <w:r>
+        <w:rPr>
+          <w:b/>
+          <w:bCs/>
+          <w:sz w:val="32"/>
+          <w:szCs w:val="24"/>
+        </w:rPr>
+        <w:t>()</w:t>
+      </w:r>
+      <w:r>
+        <w:rPr>
+          <w:b/>
+          <w:bCs/>
+          <w:sz w:val="32"/>
+          <w:szCs w:val="24"/>
+        </w:rPr>
+        <w:br/>
+        <w:t xml:space="preserve">6. </w:t>
+      </w:r>
+      <w:proofErr w:type="spellStart"/>
+      <w:r>
+        <w:rPr>
+          <w:b/>
+          <w:bCs/>
+          <w:sz w:val="32"/>
+          <w:szCs w:val="24"/>
+        </w:rPr>
+        <w:t>isdigit</w:t>
+      </w:r>
+      <w:proofErr w:type="spellEnd"/>
+      <w:r>
+        <w:rPr>
+          <w:b/>
+          <w:bCs/>
+          <w:sz w:val="32"/>
+          <w:szCs w:val="24"/>
+        </w:rPr>
+        <w:t>()</w:t>
+      </w:r>
+      <w:r>
+        <w:rPr>
+          <w:b/>
+          <w:bCs/>
+          <w:sz w:val="32"/>
+          <w:szCs w:val="24"/>
+        </w:rPr>
+        <w:br/>
+        <w:t xml:space="preserve">8. </w:t>
+      </w:r>
+      <w:proofErr w:type="spellStart"/>
+      <w:r>
+        <w:rPr>
+          <w:b/>
+          <w:bCs/>
+          <w:sz w:val="32"/>
+          <w:szCs w:val="24"/>
+        </w:rPr>
+        <w:t>isupper</w:t>
+      </w:r>
+      <w:proofErr w:type="spellEnd"/>
+      <w:r>
+        <w:rPr>
+          <w:b/>
+          <w:bCs/>
+          <w:sz w:val="32"/>
+          <w:szCs w:val="24"/>
+        </w:rPr>
+        <w:t>()</w:t>
+      </w:r>
+      <w:r>
+        <w:rPr>
+          <w:b/>
+          <w:bCs/>
+          <w:sz w:val="32"/>
+          <w:szCs w:val="24"/>
+        </w:rPr>
+        <w:br/>
+        <w:t xml:space="preserve">9. </w:t>
+      </w:r>
+      <w:proofErr w:type="spellStart"/>
+      <w:r>
+        <w:rPr>
+          <w:b/>
+          <w:bCs/>
+          <w:sz w:val="32"/>
+          <w:szCs w:val="24"/>
+        </w:rPr>
+        <w:t>islower</w:t>
+      </w:r>
+      <w:proofErr w:type="spellEnd"/>
+      <w:r>
+        <w:rPr>
+          <w:b/>
+          <w:bCs/>
+          <w:sz w:val="32"/>
+          <w:szCs w:val="24"/>
+        </w:rPr>
+        <w:t>()</w:t>
+      </w:r>
+      <w:r>
+        <w:rPr>
+          <w:b/>
+          <w:bCs/>
+          <w:sz w:val="32"/>
+          <w:szCs w:val="24"/>
+        </w:rPr>
+        <w:br/>
+        <w:t>10. split()</w:t>
+      </w:r>
+    </w:p>
+    <w:p>
+      <w:pPr>
+        <w:pStyle w:val="ListParagraph"/>
+        <w:numPr>
+          <w:ilvl w:val="0"/>
+          <w:numId w:val="1"/>
+        </w:numPr>
+        <w:rPr>
+          <w:b/>
+          <w:bCs/>
+          <w:sz w:val="32"/>
+          <w:szCs w:val="24"/>
+        </w:rPr>
+      </w:pPr>
+      <w:r>
+        <w:rPr>
+          <w:b/>
+          <w:bCs/>
+          <w:sz w:val="32"/>
+          <w:szCs w:val="24"/>
+        </w:rPr>
+        <w:t>list</w:t>
+      </w:r>
+      <w:r>
+        <w:rPr>
+          <w:b/>
+          <w:bCs/>
+          <w:sz w:val="32"/>
+          <w:szCs w:val="24"/>
+        </w:rPr>
+        <w:t xml:space="preserve"> data type</w:t>
+      </w:r>
+      <w:r>
+        <w:rPr>
+          <w:b/>
+          <w:bCs/>
+          <w:sz w:val="32"/>
+          <w:szCs w:val="24"/>
+        </w:rPr>
+        <w:br/>
+      </w:r>
+      <w:r>
+        <w:rPr>
+          <w:b/>
+          <w:bCs/>
+          <w:sz w:val="32"/>
+          <w:szCs w:val="24"/>
+        </w:rPr>
+        <w:t>1. list()</w:t>
+      </w:r>
+      <w:r>
+        <w:rPr>
+          <w:b/>
+          <w:bCs/>
+          <w:sz w:val="32"/>
+          <w:szCs w:val="24"/>
+        </w:rPr>
+        <w:br/>
+        <w:t>2. []</w:t>
+      </w:r>
+      <w:r>
+        <w:rPr>
+          <w:b/>
+          <w:bCs/>
+          <w:sz w:val="32"/>
+          <w:szCs w:val="24"/>
+        </w:rPr>
+        <w:br/>
+        <w:t>3. insertion order</w:t>
+      </w:r>
+      <w:r>
+        <w:rPr>
+          <w:b/>
+          <w:bCs/>
+          <w:sz w:val="32"/>
+          <w:szCs w:val="24"/>
+        </w:rPr>
+        <w:br/>
+        <w:t>4. duplicate elements</w:t>
+      </w:r>
+      <w:r>
+        <w:rPr>
+          <w:b/>
+          <w:bCs/>
+          <w:sz w:val="32"/>
+          <w:szCs w:val="24"/>
+        </w:rPr>
+        <w:br/>
+        <w:t>5. heterogenies</w:t>
+      </w:r>
+      <w:r>
+        <w:rPr>
+          <w:b/>
+          <w:bCs/>
+          <w:sz w:val="32"/>
+          <w:szCs w:val="24"/>
+        </w:rPr>
+        <w:br/>
+        <w:t>6. positive and negative indexing</w:t>
+      </w:r>
+      <w:r>
+        <w:rPr>
+          <w:b/>
+          <w:bCs/>
+          <w:sz w:val="32"/>
+          <w:szCs w:val="24"/>
+        </w:rPr>
+        <w:br/>
+        <w:t>7. mutable</w:t>
+      </w:r>
+      <w:r>
+        <w:rPr>
+          <w:b/>
+          <w:bCs/>
+          <w:sz w:val="32"/>
+          <w:szCs w:val="24"/>
+        </w:rPr>
+        <w:br/>
+        <w:t xml:space="preserve">8. </w:t>
+      </w:r>
+      <w:proofErr w:type="spellStart"/>
+      <w:r>
+        <w:rPr>
+          <w:b/>
+          <w:bCs/>
+          <w:sz w:val="32"/>
+          <w:szCs w:val="24"/>
+        </w:rPr>
+        <w:t>len</w:t>
+      </w:r>
+      <w:proofErr w:type="spellEnd"/>
+      <w:r>
+        <w:rPr>
+          <w:b/>
+          <w:bCs/>
+          <w:sz w:val="32"/>
+          <w:szCs w:val="24"/>
+        </w:rPr>
+        <w:t>()</w:t>
+      </w:r>
+      <w:r>
+        <w:rPr>
+          <w:b/>
+          <w:bCs/>
+          <w:sz w:val="32"/>
+          <w:szCs w:val="24"/>
+        </w:rPr>
+        <w:br/>
+        <w:t>9. append()</w:t>
+      </w:r>
+      <w:r>
+        <w:rPr>
+          <w:b/>
+          <w:bCs/>
+          <w:sz w:val="32"/>
+          <w:szCs w:val="24"/>
+        </w:rPr>
+        <w:br/>
+        <w:t>10. extend()</w:t>
+      </w:r>
+      <w:r>
+        <w:rPr>
+          <w:b/>
+          <w:bCs/>
+          <w:sz w:val="32"/>
+          <w:szCs w:val="24"/>
+        </w:rPr>
+        <w:br/>
+        <w:t>11. count()</w:t>
+      </w:r>
+      <w:r>
+        <w:rPr>
+          <w:b/>
+          <w:bCs/>
+          <w:sz w:val="32"/>
+          <w:szCs w:val="24"/>
+        </w:rPr>
+        <w:br/>
+        <w:t>12. index()</w:t>
+      </w:r>
+      <w:r>
+        <w:rPr>
+          <w:b/>
+          <w:bCs/>
+          <w:sz w:val="32"/>
+          <w:szCs w:val="24"/>
+        </w:rPr>
+        <w:br/>
+        <w:t>13. remove()</w:t>
+      </w:r>
+      <w:r>
+        <w:rPr>
+          <w:b/>
+          <w:bCs/>
+          <w:sz w:val="32"/>
+          <w:szCs w:val="24"/>
+        </w:rPr>
+        <w:br/>
+        <w:t>14. pop()</w:t>
+      </w:r>
+      <w:r>
+        <w:rPr>
+          <w:b/>
+          <w:bCs/>
+          <w:sz w:val="32"/>
+          <w:szCs w:val="24"/>
+        </w:rPr>
+        <w:br/>
+        <w:t>15. clear()</w:t>
+      </w:r>
+      <w:r>
+        <w:rPr>
+          <w:b/>
+          <w:bCs/>
+          <w:sz w:val="32"/>
+          <w:szCs w:val="24"/>
+        </w:rPr>
+        <w:br/>
+      </w:r>
+      <w:r>
+        <w:rPr>
+          <w:b/>
+          <w:bCs/>
+          <w:sz w:val="32"/>
+          <w:szCs w:val="24"/>
+        </w:rPr>
+        <w:lastRenderedPageBreak/>
+        <w:t>16. copy()</w:t>
+      </w:r>
+      <w:r>
+        <w:rPr>
+          <w:b/>
+          <w:bCs/>
+          <w:sz w:val="32"/>
+          <w:szCs w:val="24"/>
+        </w:rPr>
+        <w:br/>
+        <w:t>17. reverse()</w:t>
+      </w:r>
+      <w:r>
+        <w:rPr>
+          <w:b/>
+          <w:bCs/>
+          <w:sz w:val="32"/>
+          <w:szCs w:val="24"/>
+        </w:rPr>
+        <w:br/>
+        <w:t>18. sort()</w:t>
+      </w:r>
+      <w:r>
+        <w:rPr>
+          <w:b/>
+          <w:bCs/>
+          <w:sz w:val="32"/>
+          <w:szCs w:val="24"/>
+        </w:rPr>
+        <w:br/>
+        <w:t>19. insert()</w:t>
+      </w:r>
+      <w:r>
+        <w:rPr>
+          <w:b/>
+          <w:bCs/>
+          <w:sz w:val="32"/>
+          <w:szCs w:val="24"/>
+        </w:rPr>
+        <w:br/>
+        <w:t>20. Unpacking Elements</w:t>
+      </w:r>
+      <w:r>
+        <w:rPr>
+          <w:b/>
+          <w:bCs/>
+          <w:sz w:val="32"/>
+          <w:szCs w:val="24"/>
+        </w:rPr>
+        <w:br/>
+        <w:t>21. Nested List</w:t>
+      </w:r>
+      <w:r>
+        <w:rPr>
+          <w:b/>
+          <w:bCs/>
+          <w:sz w:val="32"/>
+          <w:szCs w:val="24"/>
+        </w:rPr>
+        <w:br/>
+        <w:t xml:space="preserve">22. </w:t>
+      </w:r>
+      <w:r>
+        <w:rPr>
+          <w:b/>
+          <w:bCs/>
+          <w:sz w:val="32"/>
+          <w:szCs w:val="24"/>
+        </w:rPr>
+        <w:t>List Comprehension</w:t>
+      </w:r>
+    </w:p>
+    <w:p>
+      <w:pPr>
+        <w:pStyle w:val="ListParagraph"/>
+        <w:numPr>
+          <w:ilvl w:val="0"/>
+          <w:numId w:val="1"/>
+        </w:numPr>
+        <w:rPr>
+          <w:b/>
+          <w:bCs/>
+          <w:sz w:val="32"/>
+          <w:szCs w:val="24"/>
+        </w:rPr>
+      </w:pPr>
+      <w:r>
+        <w:rPr>
+          <w:b/>
+          <w:bCs/>
+          <w:sz w:val="32"/>
+          <w:szCs w:val="24"/>
+        </w:rPr>
+        <w:t>tuple data type</w:t>
+      </w:r>
+      <w:r>
+        <w:rPr>
+          <w:b/>
+          <w:bCs/>
+          <w:sz w:val="32"/>
+          <w:szCs w:val="24"/>
+        </w:rPr>
+        <w:br/>
+        <w:t xml:space="preserve">1. </w:t>
+      </w:r>
+      <w:r>
+        <w:rPr>
+          <w:b/>
+          <w:bCs/>
+          <w:sz w:val="32"/>
+          <w:szCs w:val="24"/>
+        </w:rPr>
+        <w:t>immutable</w:t>
+      </w:r>
+      <w:r>
+        <w:rPr>
+          <w:b/>
+          <w:bCs/>
+          <w:sz w:val="32"/>
+          <w:szCs w:val="24"/>
+        </w:rPr>
+        <w:t xml:space="preserve"> </w:t>
+      </w:r>
+      <w:r>
+        <w:rPr>
+          <w:b/>
+          <w:bCs/>
+          <w:sz w:val="32"/>
+          <w:szCs w:val="24"/>
+        </w:rPr>
+        <w:br/>
+        <w:t>2. tuple()</w:t>
+      </w:r>
+      <w:r>
+        <w:rPr>
+          <w:b/>
+          <w:bCs/>
+          <w:sz w:val="32"/>
+          <w:szCs w:val="24"/>
+        </w:rPr>
+        <w:br/>
+        <w:t>3. ()</w:t>
+      </w:r>
+      <w:r>
+        <w:rPr>
+          <w:b/>
+          <w:bCs/>
+          <w:sz w:val="32"/>
+          <w:szCs w:val="24"/>
+        </w:rPr>
+        <w:br/>
+        <w:t>4. immutable</w:t>
+      </w:r>
+      <w:r>
+        <w:rPr>
+          <w:b/>
+          <w:bCs/>
+          <w:sz w:val="32"/>
+          <w:szCs w:val="24"/>
+        </w:rPr>
+        <w:br/>
+        <w:t>5. elements (mutable or immutable)</w:t>
+      </w:r>
+      <w:r>
+        <w:rPr>
+          <w:b/>
+          <w:bCs/>
+          <w:sz w:val="32"/>
+          <w:szCs w:val="24"/>
+        </w:rPr>
+        <w:br/>
+        <w:t>6. insertion order</w:t>
+      </w:r>
+      <w:r>
+        <w:rPr>
+          <w:b/>
+          <w:bCs/>
+          <w:sz w:val="32"/>
+          <w:szCs w:val="24"/>
+        </w:rPr>
+        <w:br/>
+        <w:t>7. positive and negative indexing</w:t>
+      </w:r>
+      <w:r>
+        <w:rPr>
+          <w:b/>
+          <w:bCs/>
+          <w:sz w:val="32"/>
+          <w:szCs w:val="24"/>
+        </w:rPr>
+        <w:br/>
+        <w:t>8. heterogeneous elements</w:t>
+      </w:r>
+      <w:r>
+        <w:rPr>
+          <w:b/>
+          <w:bCs/>
+          <w:sz w:val="32"/>
+          <w:szCs w:val="24"/>
+        </w:rPr>
+        <w:br/>
+        <w:t>9. duplicate elements</w:t>
+      </w:r>
+      <w:r>
+        <w:rPr>
+          <w:b/>
+          <w:bCs/>
+          <w:sz w:val="32"/>
+          <w:szCs w:val="24"/>
+        </w:rPr>
+        <w:br/>
+        <w:t>10. Unpacking elements</w:t>
+      </w:r>
+      <w:r>
+        <w:rPr>
+          <w:b/>
+          <w:bCs/>
+          <w:sz w:val="32"/>
+          <w:szCs w:val="24"/>
+        </w:rPr>
+        <w:br/>
+        <w:t>11. count()</w:t>
+      </w:r>
+      <w:r>
+        <w:rPr>
+          <w:b/>
+          <w:bCs/>
+          <w:sz w:val="32"/>
+          <w:szCs w:val="24"/>
+        </w:rPr>
+        <w:br/>
+        <w:t>12. index()</w:t>
+      </w:r>
+      <w:r>
+        <w:rPr>
+          <w:b/>
+          <w:bCs/>
+          <w:sz w:val="32"/>
+          <w:szCs w:val="24"/>
+        </w:rPr>
+        <w:br/>
+        <w:t>1</w:t>
+      </w:r>
+      <w:r>
+        <w:rPr>
+          <w:b/>
+          <w:bCs/>
+          <w:sz w:val="32"/>
+          <w:szCs w:val="24"/>
+        </w:rPr>
+        <w:t>3</w:t>
+      </w:r>
+      <w:r>
+        <w:rPr>
+          <w:b/>
+          <w:bCs/>
+          <w:sz w:val="32"/>
+          <w:szCs w:val="24"/>
+        </w:rPr>
+        <w:t>. Nested tuple</w:t>
+      </w:r>
+      <w:r>
+        <w:rPr>
+          <w:b/>
+          <w:bCs/>
+          <w:sz w:val="32"/>
+          <w:szCs w:val="24"/>
+        </w:rPr>
+        <w:br/>
+        <w:t>1</w:t>
+      </w:r>
+      <w:r>
+        <w:rPr>
+          <w:b/>
+          <w:bCs/>
+          <w:sz w:val="32"/>
+          <w:szCs w:val="24"/>
+        </w:rPr>
+        <w:t>4</w:t>
+      </w:r>
+      <w:r>
+        <w:rPr>
+          <w:b/>
+          <w:bCs/>
+          <w:sz w:val="32"/>
+          <w:szCs w:val="24"/>
+        </w:rPr>
+        <w:t xml:space="preserve">. Tuple </w:t>
+      </w:r>
+      <w:r>
+        <w:rPr>
+          <w:b/>
+          <w:bCs/>
+          <w:sz w:val="32"/>
+          <w:szCs w:val="24"/>
+        </w:rPr>
+        <w:t>Comprehension</w:t>
+      </w:r>
+    </w:p>
+    <w:p>
+      <w:pPr>
+        <w:pStyle w:val="ListParagraph"/>
+        <w:numPr>
+          <w:ilvl w:val="0"/>
+          <w:numId w:val="1"/>
+        </w:numPr>
+        <w:rPr>
+          <w:b/>
+          <w:bCs/>
+          <w:sz w:val="32"/>
+          <w:szCs w:val="24"/>
+        </w:rPr>
+      </w:pPr>
+      <w:r>
+        <w:rPr>
+          <w:b/>
+          <w:bCs/>
+          <w:sz w:val="32"/>
+          <w:szCs w:val="24"/>
+        </w:rPr>
+        <w:t>set data type</w:t>
+      </w:r>
+      <w:r>
+        <w:rPr>
+          <w:b/>
+          <w:bCs/>
+          <w:sz w:val="32"/>
+          <w:szCs w:val="24"/>
+        </w:rPr>
+        <w:br/>
+        <w:t xml:space="preserve">1. </w:t>
+      </w:r>
+      <w:r>
+        <w:rPr>
+          <w:b/>
+          <w:bCs/>
+          <w:sz w:val="32"/>
+          <w:szCs w:val="24"/>
+        </w:rPr>
+        <w:t>mutable</w:t>
+      </w:r>
+      <w:r>
+        <w:rPr>
+          <w:b/>
+          <w:bCs/>
+          <w:sz w:val="32"/>
+          <w:szCs w:val="24"/>
+        </w:rPr>
+        <w:t xml:space="preserve"> </w:t>
+      </w:r>
+      <w:r>
+        <w:rPr>
+          <w:b/>
+          <w:bCs/>
+          <w:sz w:val="32"/>
+          <w:szCs w:val="24"/>
+        </w:rPr>
+        <w:br/>
+        <w:t xml:space="preserve">2. </w:t>
+      </w:r>
+      <w:r>
+        <w:rPr>
+          <w:b/>
+          <w:bCs/>
+          <w:sz w:val="32"/>
+          <w:szCs w:val="24"/>
+        </w:rPr>
+        <w:t>keys</w:t>
+      </w:r>
+      <w:r>
+        <w:rPr>
+          <w:b/>
+          <w:bCs/>
+          <w:sz w:val="32"/>
+          <w:szCs w:val="24"/>
+        </w:rPr>
+        <w:t xml:space="preserve"> (immutable)</w:t>
+      </w:r>
+      <w:r>
+        <w:rPr>
+          <w:b/>
+          <w:bCs/>
+          <w:sz w:val="32"/>
+          <w:szCs w:val="24"/>
+        </w:rPr>
+        <w:br/>
+        <w:t>3. not insertion order</w:t>
+      </w:r>
+      <w:r>
+        <w:rPr>
+          <w:b/>
+          <w:bCs/>
+          <w:sz w:val="32"/>
+          <w:szCs w:val="24"/>
+        </w:rPr>
+        <w:br/>
+        <w:t>4. not duplicate keys</w:t>
+      </w:r>
+      <w:r>
+        <w:rPr>
+          <w:b/>
+          <w:bCs/>
+          <w:sz w:val="32"/>
+          <w:szCs w:val="24"/>
+        </w:rPr>
+        <w:br/>
+        <w:t>5. not indexing</w:t>
+      </w:r>
+      <w:r>
+        <w:rPr>
+          <w:b/>
+          <w:bCs/>
+          <w:sz w:val="32"/>
+          <w:szCs w:val="24"/>
+        </w:rPr>
+        <w:br/>
+      </w:r>
+      <w:r>
+        <w:rPr>
+          <w:b/>
+          <w:bCs/>
+          <w:sz w:val="32"/>
+          <w:szCs w:val="24"/>
+        </w:rPr>
+        <w:t>6</w:t>
+      </w:r>
+      <w:r>
+        <w:rPr>
+          <w:b/>
+          <w:bCs/>
+          <w:sz w:val="32"/>
+          <w:szCs w:val="24"/>
+        </w:rPr>
+        <w:t>. heterogeneous keys</w:t>
+      </w:r>
+      <w:r>
+        <w:rPr>
+          <w:b/>
+          <w:bCs/>
+          <w:sz w:val="32"/>
+          <w:szCs w:val="24"/>
+        </w:rPr>
+        <w:br/>
+        <w:t>7. Union</w:t>
+      </w:r>
+      <w:r>
+        <w:rPr>
+          <w:b/>
+          <w:bCs/>
+          <w:sz w:val="32"/>
+          <w:szCs w:val="24"/>
+        </w:rPr>
+        <w:br/>
+        <w:t>8. Intersections</w:t>
+      </w:r>
+      <w:r>
+        <w:rPr>
+          <w:b/>
+          <w:bCs/>
+          <w:sz w:val="32"/>
+          <w:szCs w:val="24"/>
+        </w:rPr>
+        <w:br/>
+        <w:t>9. Different</w:t>
+      </w:r>
+      <w:r>
+        <w:rPr>
+          <w:b/>
+          <w:bCs/>
+          <w:sz w:val="32"/>
+          <w:szCs w:val="24"/>
+        </w:rPr>
+        <w:br/>
+        <w:t>10. Semantic difference</w:t>
+      </w:r>
+      <w:r>
+        <w:rPr>
+          <w:b/>
+          <w:bCs/>
+          <w:sz w:val="32"/>
+          <w:szCs w:val="24"/>
+        </w:rPr>
+        <w:br/>
+        <w:t>11. set()</w:t>
+      </w:r>
+      <w:r>
+        <w:rPr>
+          <w:b/>
+          <w:bCs/>
+          <w:sz w:val="32"/>
+          <w:szCs w:val="24"/>
+        </w:rPr>
+        <w:br/>
+      </w:r>
+      <w:r>
+        <w:rPr>
+          <w:b/>
+          <w:bCs/>
+          <w:sz w:val="32"/>
+          <w:szCs w:val="24"/>
+        </w:rPr>
+        <w:lastRenderedPageBreak/>
+        <w:t>12. {}</w:t>
+      </w:r>
+      <w:r>
+        <w:rPr>
+          <w:b/>
+          <w:bCs/>
+          <w:sz w:val="32"/>
+          <w:szCs w:val="24"/>
+        </w:rPr>
+        <w:br/>
+        <w:t>13. copy()</w:t>
+      </w:r>
+      <w:r>
+        <w:rPr>
+          <w:b/>
+          <w:bCs/>
+          <w:sz w:val="32"/>
+          <w:szCs w:val="24"/>
+        </w:rPr>
+        <w:br/>
+        <w:t>14. add()</w:t>
+      </w:r>
+      <w:r>
+        <w:rPr>
+          <w:b/>
+          <w:bCs/>
+          <w:sz w:val="32"/>
+          <w:szCs w:val="24"/>
+        </w:rPr>
+        <w:br/>
+        <w:t>15. remove()</w:t>
+      </w:r>
+      <w:r>
+        <w:rPr>
+          <w:b/>
+          <w:bCs/>
+          <w:sz w:val="32"/>
+          <w:szCs w:val="24"/>
+        </w:rPr>
+        <w:br/>
+        <w:t>16. discard()</w:t>
+      </w:r>
+      <w:r>
+        <w:rPr>
+          <w:b/>
+          <w:bCs/>
+          <w:sz w:val="32"/>
+          <w:szCs w:val="24"/>
+        </w:rPr>
+        <w:br/>
+        <w:t>17. pop()</w:t>
+      </w:r>
+      <w:r>
+        <w:rPr>
+          <w:b/>
+          <w:bCs/>
+          <w:sz w:val="32"/>
+          <w:szCs w:val="24"/>
+        </w:rPr>
+        <w:br/>
+        <w:t>18. clear()</w:t>
+      </w:r>
+      <w:r>
+        <w:rPr>
+          <w:b/>
+          <w:bCs/>
+          <w:sz w:val="32"/>
+          <w:szCs w:val="24"/>
+        </w:rPr>
+        <w:br/>
+        <w:t>19. union() / |</w:t>
+      </w:r>
+      <w:r>
+        <w:rPr>
+          <w:b/>
+          <w:bCs/>
+          <w:sz w:val="32"/>
+          <w:szCs w:val="24"/>
+        </w:rPr>
+        <w:br/>
+        <w:t>20. intersection() / &amp;</w:t>
+      </w:r>
+      <w:r>
+        <w:rPr>
+          <w:b/>
+          <w:bCs/>
+          <w:sz w:val="32"/>
+          <w:szCs w:val="24"/>
+        </w:rPr>
+        <w:br/>
+        <w:t>21. difference() / -</w:t>
+      </w:r>
+      <w:r>
+        <w:rPr>
+          <w:b/>
+          <w:bCs/>
+          <w:sz w:val="32"/>
+          <w:szCs w:val="24"/>
+        </w:rPr>
+        <w:br/>
+        <w:t xml:space="preserve">22. </w:t>
+      </w:r>
+      <w:proofErr w:type="spellStart"/>
+      <w:r>
+        <w:rPr>
+          <w:b/>
+          <w:bCs/>
+          <w:sz w:val="32"/>
+          <w:szCs w:val="24"/>
+        </w:rPr>
+        <w:t>semantic_difference</w:t>
+      </w:r>
+      <w:proofErr w:type="spellEnd"/>
+      <w:r>
+        <w:rPr>
+          <w:b/>
+          <w:bCs/>
+          <w:sz w:val="32"/>
+          <w:szCs w:val="24"/>
+        </w:rPr>
+        <w:t xml:space="preserve"> () / ^</w:t>
+      </w:r>
+      <w:r>
+        <w:rPr>
+          <w:b/>
+          <w:bCs/>
+          <w:sz w:val="32"/>
+          <w:szCs w:val="24"/>
+        </w:rPr>
+        <w:br/>
+        <w:t xml:space="preserve">23. </w:t>
+      </w:r>
+      <w:r>
+        <w:rPr>
+          <w:b/>
+          <w:bCs/>
+          <w:sz w:val="32"/>
+          <w:szCs w:val="24"/>
+        </w:rPr>
+        <w:t>update()</w:t>
+      </w:r>
+      <w:r>
+        <w:rPr>
+          <w:b/>
+          <w:bCs/>
+          <w:sz w:val="32"/>
+          <w:szCs w:val="24"/>
+        </w:rPr>
+        <w:br/>
+        <w:t xml:space="preserve">24. </w:t>
+      </w:r>
+      <w:proofErr w:type="spellStart"/>
+      <w:r>
+        <w:rPr>
+          <w:b/>
+          <w:bCs/>
+          <w:sz w:val="32"/>
+          <w:szCs w:val="24"/>
+        </w:rPr>
+        <w:t>issuperset</w:t>
+      </w:r>
+      <w:proofErr w:type="spellEnd"/>
+      <w:r>
+        <w:rPr>
+          <w:b/>
+          <w:bCs/>
+          <w:sz w:val="32"/>
+          <w:szCs w:val="24"/>
+        </w:rPr>
+        <w:t>()</w:t>
+      </w:r>
+      <w:r>
+        <w:rPr>
+          <w:b/>
+          <w:bCs/>
+          <w:sz w:val="32"/>
+          <w:szCs w:val="24"/>
+        </w:rPr>
+        <w:br/>
+        <w:t xml:space="preserve">25. </w:t>
+      </w:r>
+      <w:proofErr w:type="spellStart"/>
+      <w:r>
+        <w:rPr>
+          <w:b/>
+          <w:bCs/>
+          <w:sz w:val="32"/>
+          <w:szCs w:val="24"/>
+        </w:rPr>
+        <w:t>issubset</w:t>
+      </w:r>
+      <w:proofErr w:type="spellEnd"/>
+      <w:r>
+        <w:rPr>
+          <w:b/>
+          <w:bCs/>
+          <w:sz w:val="32"/>
+          <w:szCs w:val="24"/>
+        </w:rPr>
+        <w:t>()</w:t>
+      </w:r>
+      <w:r>
+        <w:rPr>
+          <w:b/>
+          <w:bCs/>
+          <w:sz w:val="32"/>
+          <w:szCs w:val="24"/>
+        </w:rPr>
+        <w:br/>
+        <w:t xml:space="preserve">26. </w:t>
+      </w:r>
+      <w:proofErr w:type="spellStart"/>
+      <w:r>
+        <w:rPr>
+          <w:b/>
+          <w:bCs/>
+          <w:sz w:val="32"/>
+          <w:szCs w:val="24"/>
+        </w:rPr>
+        <w:t>isdisjoint</w:t>
+      </w:r>
+      <w:proofErr w:type="spellEnd"/>
+      <w:r>
+        <w:rPr>
+          <w:b/>
+          <w:bCs/>
+          <w:sz w:val="32"/>
+          <w:szCs w:val="24"/>
+        </w:rPr>
+        <w:t>()</w:t>
+      </w:r>
+      <w:r>
+        <w:rPr>
+          <w:b/>
+          <w:bCs/>
+          <w:sz w:val="32"/>
+          <w:szCs w:val="24"/>
+        </w:rPr>
+        <w:br/>
+        <w:t xml:space="preserve">27. </w:t>
+      </w:r>
+      <w:proofErr w:type="spellStart"/>
+      <w:r>
+        <w:rPr>
+          <w:b/>
+          <w:bCs/>
+          <w:sz w:val="32"/>
+          <w:szCs w:val="24"/>
+        </w:rPr>
+        <w:t>difference_update</w:t>
+      </w:r>
+      <w:proofErr w:type="spellEnd"/>
+      <w:r>
+        <w:rPr>
+          <w:b/>
+          <w:bCs/>
+          <w:sz w:val="32"/>
+          <w:szCs w:val="24"/>
+        </w:rPr>
+        <w:t>()</w:t>
+      </w:r>
+      <w:r>
+        <w:rPr>
+          <w:b/>
+          <w:bCs/>
+          <w:sz w:val="32"/>
+          <w:szCs w:val="24"/>
+        </w:rPr>
+        <w:br/>
+        <w:t>28. Nested Tuple</w:t>
+      </w:r>
+      <w:r>
+        <w:rPr>
+          <w:b/>
+          <w:bCs/>
+          <w:sz w:val="32"/>
+          <w:szCs w:val="24"/>
+        </w:rPr>
+        <w:br/>
+        <w:t>29. Unpacking</w:t>
+      </w:r>
+      <w:r>
+        <w:rPr>
+          <w:b/>
+          <w:bCs/>
+          <w:sz w:val="32"/>
+          <w:szCs w:val="24"/>
+        </w:rPr>
+        <w:br/>
+        <w:t>30. Set Comprehension</w:t>
+      </w:r>
+    </w:p>
+    <w:p>
+      <w:pPr>
+        <w:pStyle w:val="ListParagraph"/>
+        <w:numPr>
+          <w:ilvl w:val="0"/>
+          <w:numId w:val="1"/>
+        </w:numPr>
+        <w:rPr>
+          <w:b/>
+          <w:bCs/>
+          <w:sz w:val="32"/>
+          <w:szCs w:val="24"/>
+        </w:rPr>
+      </w:pPr>
+      <w:proofErr w:type="spellStart"/>
+      <w:r>
+        <w:rPr>
+          <w:b/>
+          <w:bCs/>
+          <w:sz w:val="32"/>
+          <w:szCs w:val="24"/>
+        </w:rPr>
+        <w:t>frozenset</w:t>
+      </w:r>
+      <w:proofErr w:type="spellEnd"/>
+      <w:r>
+        <w:rPr>
+          <w:b/>
+          <w:bCs/>
+          <w:sz w:val="32"/>
+          <w:szCs w:val="24"/>
+        </w:rPr>
+        <w:br/>
+        <w:t xml:space="preserve">1. </w:t>
+      </w:r>
+      <w:proofErr w:type="spellStart"/>
+      <w:r>
+        <w:rPr>
+          <w:b/>
+          <w:bCs/>
+          <w:sz w:val="32"/>
+          <w:szCs w:val="24"/>
+        </w:rPr>
+        <w:t>frozenset</w:t>
+      </w:r>
+      <w:proofErr w:type="spellEnd"/>
+      <w:r>
+        <w:rPr>
+          <w:b/>
+          <w:bCs/>
+          <w:sz w:val="32"/>
+          <w:szCs w:val="24"/>
+        </w:rPr>
+        <w:t>()</w:t>
+      </w:r>
+      <w:r>
+        <w:rPr>
+          <w:b/>
+          <w:bCs/>
+          <w:sz w:val="32"/>
+          <w:szCs w:val="24"/>
+        </w:rPr>
+        <w:br/>
+        <w:t xml:space="preserve">2. </w:t>
+      </w:r>
+      <w:r>
+        <w:rPr>
+          <w:b/>
+          <w:bCs/>
+          <w:sz w:val="32"/>
+          <w:szCs w:val="24"/>
+        </w:rPr>
+        <w:t>immutable</w:t>
+      </w:r>
+      <w:r>
+        <w:rPr>
+          <w:b/>
+          <w:bCs/>
+          <w:sz w:val="32"/>
+          <w:szCs w:val="24"/>
+        </w:rPr>
+        <w:t xml:space="preserve"> </w:t>
+      </w:r>
+      <w:r>
+        <w:rPr>
+          <w:b/>
+          <w:bCs/>
+          <w:sz w:val="32"/>
+          <w:szCs w:val="24"/>
+        </w:rPr>
+        <w:br/>
+        <w:t xml:space="preserve">3. </w:t>
+      </w:r>
+      <w:r>
+        <w:rPr>
+          <w:b/>
+          <w:bCs/>
+          <w:sz w:val="32"/>
+          <w:szCs w:val="24"/>
+        </w:rPr>
+        <w:t>key</w:t>
+      </w:r>
+      <w:r>
+        <w:rPr>
+          <w:b/>
+          <w:bCs/>
+          <w:sz w:val="32"/>
+          <w:szCs w:val="24"/>
+        </w:rPr>
+        <w:t>s (immutable)</w:t>
+      </w:r>
+      <w:r>
+        <w:rPr>
+          <w:b/>
+          <w:bCs/>
+          <w:sz w:val="32"/>
+          <w:szCs w:val="24"/>
+        </w:rPr>
+        <w:br/>
+        <w:t>4. not indexing</w:t>
+      </w:r>
+      <w:r>
+        <w:rPr>
+          <w:b/>
+          <w:bCs/>
+          <w:sz w:val="32"/>
+          <w:szCs w:val="24"/>
+        </w:rPr>
+        <w:br/>
+        <w:t>5. not duplicate keys</w:t>
+      </w:r>
+      <w:r>
+        <w:rPr>
+          <w:b/>
+          <w:bCs/>
+          <w:sz w:val="32"/>
+          <w:szCs w:val="24"/>
+        </w:rPr>
+        <w:br/>
+        <w:t>6. heterogeneous keys</w:t>
+      </w:r>
+      <w:r>
+        <w:rPr>
+          <w:b/>
+          <w:bCs/>
+          <w:sz w:val="32"/>
+          <w:szCs w:val="24"/>
+        </w:rPr>
+        <w:br/>
+        <w:t xml:space="preserve">7. </w:t>
+      </w:r>
+      <w:r>
+        <w:rPr>
+          <w:b/>
+          <w:bCs/>
+          <w:sz w:val="32"/>
+          <w:szCs w:val="24"/>
+        </w:rPr>
+        <w:t>Union</w:t>
+      </w:r>
+      <w:r>
+        <w:rPr>
+          <w:b/>
+          <w:bCs/>
+          <w:sz w:val="32"/>
+          <w:szCs w:val="24"/>
+        </w:rPr>
+        <w:br/>
+      </w:r>
+      <w:r>
+        <w:rPr>
+          <w:b/>
+          <w:bCs/>
+          <w:sz w:val="32"/>
+          <w:szCs w:val="24"/>
+        </w:rPr>
+        <w:t xml:space="preserve">8. </w:t>
+      </w:r>
+      <w:r>
+        <w:rPr>
+          <w:b/>
+          <w:bCs/>
+          <w:sz w:val="32"/>
+          <w:szCs w:val="24"/>
+        </w:rPr>
+        <w:t>Intersections</w:t>
+      </w:r>
+      <w:r>
+        <w:rPr>
+          <w:b/>
+          <w:bCs/>
+          <w:sz w:val="32"/>
+          <w:szCs w:val="24"/>
+        </w:rPr>
+        <w:br/>
+      </w:r>
+      <w:r>
+        <w:rPr>
+          <w:b/>
+          <w:bCs/>
+          <w:sz w:val="32"/>
+          <w:szCs w:val="24"/>
+        </w:rPr>
+        <w:t xml:space="preserve">9. </w:t>
+      </w:r>
+      <w:r>
+        <w:rPr>
+          <w:b/>
+          <w:bCs/>
+          <w:sz w:val="32"/>
+          <w:szCs w:val="24"/>
+        </w:rPr>
+        <w:t>Different</w:t>
+      </w:r>
+      <w:r>
+        <w:rPr>
+          <w:b/>
+          <w:bCs/>
+          <w:sz w:val="32"/>
+          <w:szCs w:val="24"/>
+        </w:rPr>
+        <w:br/>
+      </w:r>
+      <w:r>
+        <w:rPr>
+          <w:b/>
+          <w:bCs/>
+          <w:sz w:val="32"/>
+          <w:szCs w:val="24"/>
+        </w:rPr>
+        <w:t>10</w:t>
+      </w:r>
+      <w:r>
+        <w:rPr>
+          <w:b/>
+          <w:bCs/>
+          <w:sz w:val="32"/>
+          <w:szCs w:val="24"/>
+        </w:rPr>
+        <w:t>. Semantic difference</w:t>
+      </w:r>
+      <w:r>
+        <w:rPr>
+          <w:b/>
+          <w:bCs/>
+          <w:sz w:val="32"/>
+          <w:szCs w:val="24"/>
+        </w:rPr>
+        <w:br/>
+        <w:t xml:space="preserve">11. </w:t>
+      </w:r>
+      <w:r>
+        <w:rPr>
+          <w:b/>
+          <w:bCs/>
+          <w:sz w:val="32"/>
+          <w:szCs w:val="24"/>
+        </w:rPr>
+        <w:t>union() / |</w:t>
+      </w:r>
+      <w:r>
+        <w:rPr>
+          <w:b/>
+          <w:bCs/>
+          <w:sz w:val="32"/>
+          <w:szCs w:val="24"/>
+        </w:rPr>
+        <w:br/>
+      </w:r>
+      <w:r>
+        <w:rPr>
+          <w:b/>
+          <w:bCs/>
+          <w:sz w:val="32"/>
+          <w:szCs w:val="24"/>
+        </w:rPr>
+        <w:t xml:space="preserve">12. </w:t>
+      </w:r>
+      <w:r>
+        <w:rPr>
+          <w:b/>
+          <w:bCs/>
+          <w:sz w:val="32"/>
+          <w:szCs w:val="24"/>
+        </w:rPr>
+        <w:t>intersection() / &amp;</w:t>
+      </w:r>
+      <w:r>
+        <w:rPr>
+          <w:b/>
+          <w:bCs/>
+          <w:sz w:val="32"/>
+          <w:szCs w:val="24"/>
+        </w:rPr>
+        <w:br/>
+      </w:r>
+      <w:r>
+        <w:rPr>
+          <w:b/>
+          <w:bCs/>
+          <w:sz w:val="32"/>
+          <w:szCs w:val="24"/>
+        </w:rPr>
+        <w:t xml:space="preserve">13. </w:t>
+      </w:r>
+      <w:r>
+        <w:rPr>
+          <w:b/>
+          <w:bCs/>
+          <w:sz w:val="32"/>
+          <w:szCs w:val="24"/>
+        </w:rPr>
+        <w:t>difference() / -</w:t>
+      </w:r>
+      <w:r>
+        <w:rPr>
+          <w:b/>
+          <w:bCs/>
+          <w:sz w:val="32"/>
+          <w:szCs w:val="24"/>
+        </w:rPr>
+        <w:br/>
+      </w:r>
+      <w:r>
+        <w:rPr>
+          <w:b/>
+          <w:bCs/>
+          <w:sz w:val="32"/>
+          <w:szCs w:val="24"/>
+        </w:rPr>
+        <w:t xml:space="preserve">14. </w:t>
+      </w:r>
+      <w:proofErr w:type="spellStart"/>
+      <w:r>
+        <w:rPr>
+          <w:b/>
+          <w:bCs/>
+          <w:sz w:val="32"/>
+          <w:szCs w:val="24"/>
+        </w:rPr>
+        <w:t>semantic_difference</w:t>
+      </w:r>
+      <w:proofErr w:type="spellEnd"/>
+      <w:r>
+        <w:rPr>
+          <w:b/>
+          <w:bCs/>
+          <w:sz w:val="32"/>
+          <w:szCs w:val="24"/>
+        </w:rPr>
+        <w:t xml:space="preserve"> () / ^</w:t>
+      </w:r>
+      <w:r>
+        <w:rPr>
+          <w:b/>
+          <w:bCs/>
+          <w:sz w:val="32"/>
+          <w:szCs w:val="24"/>
+        </w:rPr>
+        <w:br/>
+      </w:r>
+      <w:r>
+        <w:rPr>
+          <w:b/>
+          <w:bCs/>
+          <w:sz w:val="32"/>
+          <w:szCs w:val="24"/>
+        </w:rPr>
+        <w:lastRenderedPageBreak/>
+        <w:t xml:space="preserve">15. </w:t>
+      </w:r>
+      <w:r>
+        <w:rPr>
+          <w:b/>
+          <w:bCs/>
+          <w:sz w:val="32"/>
+          <w:szCs w:val="24"/>
+        </w:rPr>
+        <w:t>update()</w:t>
+      </w:r>
+      <w:r>
+        <w:rPr>
+          <w:b/>
+          <w:bCs/>
+          <w:sz w:val="32"/>
+          <w:szCs w:val="24"/>
+        </w:rPr>
+        <w:br/>
+      </w:r>
+      <w:r>
+        <w:rPr>
+          <w:b/>
+          <w:bCs/>
+          <w:sz w:val="32"/>
+          <w:szCs w:val="24"/>
+        </w:rPr>
+        <w:t xml:space="preserve">16. </w:t>
+      </w:r>
+      <w:proofErr w:type="spellStart"/>
+      <w:r>
+        <w:rPr>
+          <w:b/>
+          <w:bCs/>
+          <w:sz w:val="32"/>
+          <w:szCs w:val="24"/>
+        </w:rPr>
+        <w:t>issuperset</w:t>
+      </w:r>
+      <w:proofErr w:type="spellEnd"/>
+      <w:r>
+        <w:rPr>
+          <w:b/>
+          <w:bCs/>
+          <w:sz w:val="32"/>
+          <w:szCs w:val="24"/>
+        </w:rPr>
+        <w:t>()</w:t>
+      </w:r>
+      <w:r>
+        <w:rPr>
+          <w:b/>
+          <w:bCs/>
+          <w:sz w:val="32"/>
+          <w:szCs w:val="24"/>
+        </w:rPr>
+        <w:br/>
+      </w:r>
+      <w:r>
+        <w:rPr>
+          <w:b/>
+          <w:bCs/>
+          <w:sz w:val="32"/>
+          <w:szCs w:val="24"/>
+        </w:rPr>
+        <w:t xml:space="preserve">17. </w:t>
+      </w:r>
+      <w:proofErr w:type="spellStart"/>
+      <w:r>
+        <w:rPr>
+          <w:b/>
+          <w:bCs/>
+          <w:sz w:val="32"/>
+          <w:szCs w:val="24"/>
+        </w:rPr>
+        <w:t>issubset</w:t>
+      </w:r>
+      <w:proofErr w:type="spellEnd"/>
+      <w:r>
+        <w:rPr>
+          <w:b/>
+          <w:bCs/>
+          <w:sz w:val="32"/>
+          <w:szCs w:val="24"/>
+        </w:rPr>
+        <w:t>()</w:t>
+      </w:r>
+      <w:r>
+        <w:rPr>
+          <w:b/>
+          <w:bCs/>
+          <w:sz w:val="32"/>
+          <w:szCs w:val="24"/>
+        </w:rPr>
+        <w:br/>
+      </w:r>
+      <w:r>
+        <w:rPr>
+          <w:b/>
+          <w:bCs/>
+          <w:sz w:val="32"/>
+          <w:szCs w:val="24"/>
+        </w:rPr>
+        <w:t xml:space="preserve">18. </w:t>
+      </w:r>
+      <w:proofErr w:type="spellStart"/>
+      <w:r>
+        <w:rPr>
+          <w:b/>
+          <w:bCs/>
+          <w:sz w:val="32"/>
+          <w:szCs w:val="24"/>
+        </w:rPr>
+        <w:t>isdisjoint</w:t>
+      </w:r>
+      <w:proofErr w:type="spellEnd"/>
+      <w:r>
+        <w:rPr>
+          <w:b/>
+          <w:bCs/>
+          <w:sz w:val="32"/>
+          <w:szCs w:val="24"/>
+        </w:rPr>
+        <w:t>()</w:t>
+      </w:r>
+    </w:p>
+    <w:p>
+      <w:pPr>
+        <w:pStyle w:val="ListParagraph"/>
+        <w:numPr>
+          <w:ilvl w:val="0"/>
+          <w:numId w:val="1"/>
+        </w:numPr>
+        <w:rPr>
+          <w:b/>
+          <w:bCs/>
+          <w:sz w:val="32"/>
+          <w:szCs w:val="24"/>
+        </w:rPr>
+      </w:pPr>
+      <w:proofErr w:type="spellStart"/>
+      <w:r>
+        <w:rPr>
+          <w:b/>
+          <w:bCs/>
+          <w:sz w:val="32"/>
+          <w:szCs w:val="24"/>
+        </w:rPr>
+        <w:t>dict</w:t>
+      </w:r>
+      <w:proofErr w:type="spellEnd"/>
+      <w:r>
+        <w:rPr>
+          <w:b/>
+          <w:bCs/>
+          <w:sz w:val="32"/>
+          <w:szCs w:val="24"/>
+        </w:rPr>
+        <w:t xml:space="preserve"> data type (Dictionary)</w:t>
+      </w:r>
+      <w:r>
+        <w:rPr>
+          <w:b/>
+          <w:bCs/>
+          <w:sz w:val="32"/>
+          <w:szCs w:val="24"/>
+        </w:rPr>
+        <w:br/>
+        <w:t xml:space="preserve">1. </w:t>
       </w:r>
     </w:p>
     <w:sectPr>

</xml_diff>